<commit_message>
ffnn - added metrics table to output
</commit_message>
<xml_diff>
--- a/report.docx
+++ b/report.docx
@@ -9046,6 +9046,348 @@
           <w:szCs w:val="28"/>
         </w:rPr>
         <w:t>Results  (30 pt)</w:t>
+      </w:r>
+    </w:p>
+    <w:p>
+      <w:bookmarkStart w:id="47" w:name="_Hlk182578204"/>
+      <w:r>
+        <w:t xml:space="preserve">FFNN – </w:t>
+      </w:r>
+      <w:r>
+        <w:rPr>
+          <w:b/>
+          <w:bCs/>
+        </w:rPr>
+        <w:t>1</w:t>
+      </w:r>
+      <w:r>
+        <w:t xml:space="preserve"> epoch with </w:t>
+      </w:r>
+      <w:r>
+        <w:rPr>
+          <w:b/>
+          <w:bCs/>
+        </w:rPr>
+        <w:t>10</w:t>
+      </w:r>
+      <w:r>
+        <w:t xml:space="preserve"> hidden dimensions</w:t>
+      </w:r>
+      <w:r>
+        <w:t xml:space="preserve"> </w:t>
+      </w:r>
+    </w:p>
+    <w:p>
+      <w:pPr>
+        <w:rPr>
+          <w:b/>
+          <w:bCs/>
+        </w:rPr>
+      </w:pPr>
+      <w:r>
+        <w:t xml:space="preserve">Total training time (with validation): </w:t>
+      </w:r>
+      <w:r>
+        <w:rPr>
+          <w:b/>
+          <w:bCs/>
+        </w:rPr>
+        <w:t>6.8 seconds</w:t>
+      </w:r>
+    </w:p>
+    <w:bookmarkEnd w:id="47"/>
+    <w:p>
+      <w:r>
+        <w:t xml:space="preserve">epoch   train_acc       val_acc         </w:t>
+      </w:r>
+      <w:proofErr w:type="spellStart"/>
+      <w:r>
+        <w:t>train_loss</w:t>
+      </w:r>
+      <w:proofErr w:type="spellEnd"/>
+      <w:r>
+        <w:t xml:space="preserve">      </w:t>
+      </w:r>
+      <w:proofErr w:type="spellStart"/>
+      <w:r>
+        <w:t>val_loss</w:t>
+      </w:r>
+      <w:proofErr w:type="spellEnd"/>
+    </w:p>
+    <w:p>
+      <w:r>
+        <w:t>1       0.3946          0.3150          1.4309          1.3024</w:t>
+      </w:r>
+    </w:p>
+    <w:p/>
+    <w:p>
+      <w:r>
+        <w:t xml:space="preserve">FFNN – </w:t>
+      </w:r>
+      <w:r>
+        <w:rPr>
+          <w:b/>
+          <w:bCs/>
+        </w:rPr>
+        <w:t>1</w:t>
+      </w:r>
+      <w:r>
+        <w:t xml:space="preserve"> epoch with </w:t>
+      </w:r>
+      <w:r>
+        <w:rPr>
+          <w:b/>
+          <w:bCs/>
+        </w:rPr>
+        <w:t>2</w:t>
+      </w:r>
+      <w:r>
+        <w:rPr>
+          <w:b/>
+          <w:bCs/>
+        </w:rPr>
+        <w:t>0</w:t>
+      </w:r>
+      <w:r>
+        <w:t xml:space="preserve"> hidden dimensions </w:t>
+      </w:r>
+    </w:p>
+    <w:p>
+      <w:pPr>
+        <w:rPr>
+          <w:b/>
+          <w:bCs/>
+        </w:rPr>
+      </w:pPr>
+      <w:r>
+        <w:t xml:space="preserve">Total training time (with validation): </w:t>
+      </w:r>
+      <w:r>
+        <w:rPr>
+          <w:b/>
+          <w:bCs/>
+        </w:rPr>
+        <w:t>10</w:t>
+      </w:r>
+      <w:r>
+        <w:rPr>
+          <w:b/>
+          <w:bCs/>
+        </w:rPr>
+        <w:t xml:space="preserve"> seconds</w:t>
+      </w:r>
+    </w:p>
+    <w:p>
+      <w:r>
+        <w:t xml:space="preserve">epoch   train_acc       val_acc         </w:t>
+      </w:r>
+      <w:proofErr w:type="spellStart"/>
+      <w:r>
+        <w:t>train_loss</w:t>
+      </w:r>
+      <w:proofErr w:type="spellEnd"/>
+      <w:r>
+        <w:t xml:space="preserve">      </w:t>
+      </w:r>
+      <w:proofErr w:type="spellStart"/>
+      <w:r>
+        <w:t>val_loss</w:t>
+      </w:r>
+      <w:proofErr w:type="spellEnd"/>
+    </w:p>
+    <w:p>
+      <w:r>
+        <w:t>1       0.4122          0.5212          1.3040          1.3161</w:t>
+      </w:r>
+    </w:p>
+    <w:p/>
+    <w:p>
+      <w:r>
+        <w:t xml:space="preserve">FFNN – </w:t>
+      </w:r>
+      <w:r>
+        <w:rPr>
+          <w:b/>
+          <w:bCs/>
+        </w:rPr>
+        <w:t>5</w:t>
+      </w:r>
+      <w:r>
+        <w:t xml:space="preserve"> epochs with </w:t>
+      </w:r>
+      <w:r>
+        <w:rPr>
+          <w:b/>
+          <w:bCs/>
+        </w:rPr>
+        <w:t>5</w:t>
+      </w:r>
+      <w:r>
+        <w:t xml:space="preserve"> hidden dimensions</w:t>
+      </w:r>
+      <w:r>
+        <w:t xml:space="preserve"> </w:t>
+      </w:r>
+    </w:p>
+    <w:p>
+      <w:bookmarkStart w:id="48" w:name="_Hlk182578383"/>
+      <w:r>
+        <w:t xml:space="preserve">Total training time (with validation): </w:t>
+      </w:r>
+      <w:r>
+        <w:rPr>
+          <w:b/>
+          <w:bCs/>
+        </w:rPr>
+        <w:t>36.5</w:t>
+      </w:r>
+      <w:r>
+        <w:rPr>
+          <w:b/>
+          <w:bCs/>
+        </w:rPr>
+        <w:t xml:space="preserve"> seconds</w:t>
+      </w:r>
+    </w:p>
+    <w:bookmarkEnd w:id="48"/>
+    <w:p>
+      <w:r>
+        <w:t xml:space="preserve">epoch   train_acc       val_acc         </w:t>
+      </w:r>
+      <w:proofErr w:type="spellStart"/>
+      <w:r>
+        <w:t>train_loss</w:t>
+      </w:r>
+      <w:proofErr w:type="spellEnd"/>
+      <w:r>
+        <w:t xml:space="preserve">      </w:t>
+      </w:r>
+      <w:proofErr w:type="spellStart"/>
+      <w:r>
+        <w:t>val_loss</w:t>
+      </w:r>
+      <w:proofErr w:type="spellEnd"/>
+    </w:p>
+    <w:p>
+      <w:r>
+        <w:t>1       0.3096          0.4537          1.2933          1.5037</w:t>
+      </w:r>
+    </w:p>
+    <w:p>
+      <w:r>
+        <w:t>2       0.4405          0.4313          1.7229          1.3693</w:t>
+      </w:r>
+    </w:p>
+    <w:p>
+      <w:r>
+        <w:t>3       0.4893          0.5637          1.2074          0.8814</w:t>
+      </w:r>
+    </w:p>
+    <w:p>
+      <w:r>
+        <w:t>4       0.5383          0.4838          1.0397          1.4532</w:t>
+      </w:r>
+    </w:p>
+    <w:p>
+      <w:r>
+        <w:t>5       0.5636          0.5475          1.0074          1.4572</w:t>
+      </w:r>
+    </w:p>
+    <w:p/>
+    <w:p>
+      <w:r>
+        <w:t xml:space="preserve">FFNN – </w:t>
+      </w:r>
+      <w:r>
+        <w:rPr>
+          <w:b/>
+          <w:bCs/>
+        </w:rPr>
+        <w:t>5</w:t>
+      </w:r>
+      <w:r>
+        <w:t xml:space="preserve"> epochs with </w:t>
+      </w:r>
+      <w:r>
+        <w:rPr>
+          <w:b/>
+          <w:bCs/>
+        </w:rPr>
+        <w:t>2</w:t>
+      </w:r>
+      <w:r>
+        <w:rPr>
+          <w:b/>
+          <w:bCs/>
+        </w:rPr>
+        <w:t>0</w:t>
+      </w:r>
+      <w:r>
+        <w:t xml:space="preserve"> hidden dimensions</w:t>
+      </w:r>
+    </w:p>
+    <w:p>
+      <w:r>
+        <w:t xml:space="preserve">Total training time (with validation): </w:t>
+      </w:r>
+      <w:r>
+        <w:rPr>
+          <w:b/>
+          <w:bCs/>
+        </w:rPr>
+        <w:t>59.1</w:t>
+      </w:r>
+      <w:r>
+        <w:rPr>
+          <w:b/>
+          <w:bCs/>
+        </w:rPr>
+        <w:t xml:space="preserve"> seconds</w:t>
+      </w:r>
+    </w:p>
+    <w:p/>
+    <w:p>
+      <w:r>
+        <w:lastRenderedPageBreak/>
+        <w:t xml:space="preserve">epoch   train_acc       val_acc         </w:t>
+      </w:r>
+      <w:proofErr w:type="spellStart"/>
+      <w:r>
+        <w:t>train_loss</w:t>
+      </w:r>
+      <w:proofErr w:type="spellEnd"/>
+      <w:r>
+        <w:t xml:space="preserve">      </w:t>
+      </w:r>
+      <w:proofErr w:type="spellStart"/>
+      <w:r>
+        <w:t>val_loss</w:t>
+      </w:r>
+      <w:proofErr w:type="spellEnd"/>
+    </w:p>
+    <w:p>
+      <w:r>
+        <w:t>1       0.4122          0.5212          1.3040          1.3161</w:t>
+      </w:r>
+    </w:p>
+    <w:p>
+      <w:r>
+        <w:t>2       0.5091          0.4487          1.4770          1.1986</w:t>
+      </w:r>
+    </w:p>
+    <w:p>
+      <w:r>
+        <w:t>3       0.5454          0.5775          0.9599          1.0839</w:t>
+      </w:r>
+    </w:p>
+    <w:p>
+      <w:r>
+        <w:t>4       0.5734          0.5062          0.8694          1.1584</w:t>
+      </w:r>
+    </w:p>
+    <w:p>
+      <w:r>
+        <w:t>5       0.6024          0.6025          0.7730          1.0902</w:t>
       </w:r>
     </w:p>
     <w:p>
@@ -10690,7 +11032,7 @@
   <w:style w:type="paragraph" w:default="1" w:styleId="Normal">
     <w:name w:val="Normal"/>
     <w:qFormat/>
-    <w:rsid w:val="00F64CFB"/>
+    <w:rsid w:val="006C66BC"/>
     <w:rPr>
       <w:rFonts w:ascii="Times New Roman" w:eastAsia="Times New Roman" w:hAnsi="Times New Roman" w:cs="Times New Roman"/>
       <w:kern w:val="0"/>
@@ -11277,6 +11619,22 @@
       <w:color w:val="666666"/>
     </w:rPr>
   </w:style>
+  <w:style w:type="table" w:styleId="TableGrid">
+    <w:name w:val="Table Grid"/>
+    <w:basedOn w:val="TableNormal"/>
+    <w:uiPriority w:val="39"/>
+    <w:rsid w:val="00CA469D"/>
+    <w:tblPr>
+      <w:tblBorders>
+        <w:top w:val="single" w:sz="4" w:space="0" w:color="auto"/>
+        <w:left w:val="single" w:sz="4" w:space="0" w:color="auto"/>
+        <w:bottom w:val="single" w:sz="4" w:space="0" w:color="auto"/>
+        <w:right w:val="single" w:sz="4" w:space="0" w:color="auto"/>
+        <w:insideH w:val="single" w:sz="4" w:space="0" w:color="auto"/>
+        <w:insideV w:val="single" w:sz="4" w:space="0" w:color="auto"/>
+      </w:tblBorders>
+    </w:tblPr>
+  </w:style>
 </w:styles>
 </file>
 

</xml_diff>

<commit_message>
rnn - modified early stop logic
</commit_message>
<xml_diff>
--- a/report.docx
+++ b/report.docx
@@ -101,6 +101,8 @@
         <w:pStyle w:val="Heading1"/>
         <w:rPr>
           <w:rFonts w:ascii="Times New Roman" w:hAnsi="Times New Roman" w:cs="Times New Roman"/>
+          <w:b/>
+          <w:bCs/>
           <w:color w:val="auto"/>
           <w:sz w:val="36"/>
           <w:szCs w:val="36"/>
@@ -109,6 +111,8 @@
       <w:r>
         <w:rPr>
           <w:rFonts w:ascii="Times New Roman" w:hAnsi="Times New Roman" w:cs="Times New Roman"/>
+          <w:b/>
+          <w:bCs/>
           <w:color w:val="auto"/>
           <w:sz w:val="36"/>
           <w:szCs w:val="36"/>
@@ -807,6 +811,8 @@
         <w:pStyle w:val="Heading1"/>
         <w:rPr>
           <w:rFonts w:ascii="Times New Roman" w:hAnsi="Times New Roman" w:cs="Times New Roman"/>
+          <w:b/>
+          <w:bCs/>
           <w:color w:val="auto"/>
           <w:sz w:val="36"/>
           <w:szCs w:val="36"/>
@@ -815,6 +821,8 @@
       <w:r>
         <w:rPr>
           <w:rFonts w:ascii="Times New Roman" w:hAnsi="Times New Roman" w:cs="Times New Roman"/>
+          <w:b/>
+          <w:bCs/>
           <w:color w:val="auto"/>
           <w:sz w:val="36"/>
           <w:szCs w:val="36"/>
@@ -828,6 +836,8 @@
         <w:pStyle w:val="Heading2"/>
         <w:rPr>
           <w:rFonts w:ascii="Times New Roman" w:hAnsi="Times New Roman" w:cs="Times New Roman"/>
+          <w:b/>
+          <w:bCs/>
           <w:color w:val="auto"/>
           <w:sz w:val="28"/>
           <w:szCs w:val="28"/>
@@ -836,6 +846,8 @@
       <w:r>
         <w:rPr>
           <w:rFonts w:ascii="Times New Roman" w:hAnsi="Times New Roman" w:cs="Times New Roman"/>
+          <w:b/>
+          <w:bCs/>
           <w:color w:val="auto"/>
           <w:sz w:val="28"/>
           <w:szCs w:val="28"/>
@@ -4955,6 +4967,8 @@
         <w:pStyle w:val="Heading2"/>
         <w:rPr>
           <w:rFonts w:ascii="Times New Roman" w:hAnsi="Times New Roman" w:cs="Times New Roman"/>
+          <w:b/>
+          <w:bCs/>
           <w:color w:val="auto"/>
           <w:sz w:val="28"/>
           <w:szCs w:val="28"/>
@@ -4963,6 +4977,8 @@
       <w:r>
         <w:rPr>
           <w:rFonts w:ascii="Times New Roman" w:hAnsi="Times New Roman" w:cs="Times New Roman"/>
+          <w:b/>
+          <w:bCs/>
           <w:color w:val="auto"/>
           <w:sz w:val="28"/>
           <w:szCs w:val="28"/>
@@ -8936,6 +8952,8 @@
         <w:pStyle w:val="Heading1"/>
         <w:rPr>
           <w:rFonts w:ascii="Times New Roman" w:hAnsi="Times New Roman" w:cs="Times New Roman"/>
+          <w:b/>
+          <w:bCs/>
           <w:color w:val="auto"/>
           <w:sz w:val="36"/>
           <w:szCs w:val="36"/>
@@ -8944,6 +8962,8 @@
       <w:r>
         <w:rPr>
           <w:rFonts w:ascii="Times New Roman" w:hAnsi="Times New Roman" w:cs="Times New Roman"/>
+          <w:b/>
+          <w:bCs/>
           <w:color w:val="auto"/>
           <w:sz w:val="36"/>
           <w:szCs w:val="36"/>
@@ -8956,6 +8976,8 @@
         <w:pStyle w:val="Heading2"/>
         <w:rPr>
           <w:rFonts w:ascii="Times New Roman" w:hAnsi="Times New Roman" w:cs="Times New Roman"/>
+          <w:b/>
+          <w:bCs/>
           <w:color w:val="auto"/>
           <w:sz w:val="28"/>
           <w:szCs w:val="28"/>
@@ -8964,6 +8986,8 @@
       <w:r>
         <w:rPr>
           <w:rFonts w:ascii="Times New Roman" w:hAnsi="Times New Roman" w:cs="Times New Roman"/>
+          <w:b/>
+          <w:bCs/>
           <w:color w:val="auto"/>
           <w:sz w:val="28"/>
           <w:szCs w:val="28"/>
@@ -8999,11 +9023,21 @@
       <w:r>
         <w:t xml:space="preserve"> and tracks the number of correct predictions and total samples. These tracked values are then used to compute the accuracy – correct / total. The loss is computed using the </w:t>
       </w:r>
+      <w:bookmarkStart w:id="47" w:name="_Hlk182585296"/>
+      <w:bookmarkStart w:id="48" w:name="_Hlk182585368"/>
       <w:r>
         <w:t>Negative Log Likelihood</w:t>
       </w:r>
       <w:r>
-        <w:t xml:space="preserve"> (NLL) loss function after the LogSoftMax activation, implementing cross-entropy loss. After each epoch, the model performs validation using the same metrics (but not updating the weights). This validation step helps monitor for overfitting and gives a sense of the model’s generalization performance.</w:t>
+        <w:t xml:space="preserve"> </w:t>
+      </w:r>
+      <w:bookmarkEnd w:id="47"/>
+      <w:r>
+        <w:t>(NLL) loss function</w:t>
+      </w:r>
+      <w:bookmarkEnd w:id="48"/>
+      <w:r>
+        <w:t xml:space="preserve"> after the LogSoftMax activation, implementing cross-entropy loss. After each epoch, the model performs validation using the same metrics (but not updating the weights). This validation step helps monitor for overfitting and gives a sense of the model’s generalization performance.</w:t>
       </w:r>
     </w:p>
     <w:p>
@@ -9027,12 +9061,284 @@
       <w:pPr>
         <w:ind w:firstLine="576"/>
       </w:pPr>
+      <w:r>
+        <w:t xml:space="preserve">The </w:t>
+      </w:r>
+      <w:r>
+        <w:t>Negative Log Likelihood</w:t>
+      </w:r>
+      <w:r>
+        <w:t xml:space="preserve"> (NLL) loss function</w:t>
+      </w:r>
+      <w:r>
+        <w:t xml:space="preserve"> used in both models is commonly used for classification tasks. It quantifies the difference between the predicted probability distribution and the true labels, and penalizes the model based on the negative log of the probability assigned to the correct class. It is defined as</w:t>
+      </w:r>
+    </w:p>
+    <w:p>
+      <w:pPr>
+        <w:ind w:firstLine="576"/>
+      </w:pPr>
+      <w:bookmarkStart w:id="49" w:name="_Hlk182585658"/>
+      <m:oMathPara>
+        <m:oMath>
+          <m:r>
+            <w:rPr>
+              <w:rFonts w:ascii="Cambria Math" w:hAnsi="Cambria Math"/>
+            </w:rPr>
+            <m:t>NLL(y,</m:t>
+          </m:r>
+          <m:acc>
+            <m:accPr>
+              <m:ctrlPr>
+                <w:rPr>
+                  <w:rFonts w:ascii="Cambria Math" w:hAnsi="Cambria Math"/>
+                  <w:i/>
+                </w:rPr>
+              </m:ctrlPr>
+            </m:accPr>
+            <m:e>
+              <m:r>
+                <w:rPr>
+                  <w:rFonts w:ascii="Cambria Math" w:hAnsi="Cambria Math"/>
+                </w:rPr>
+                <m:t>y</m:t>
+              </m:r>
+            </m:e>
+          </m:acc>
+          <m:r>
+            <w:rPr>
+              <w:rFonts w:ascii="Cambria Math" w:hAnsi="Cambria Math"/>
+            </w:rPr>
+            <m:t>)=</m:t>
+          </m:r>
+          <m:nary>
+            <m:naryPr>
+              <m:chr m:val="∑"/>
+              <m:limLoc m:val="undOvr"/>
+              <m:ctrlPr>
+                <w:rPr>
+                  <w:rFonts w:ascii="Cambria Math" w:hAnsi="Cambria Math"/>
+                  <w:i/>
+                </w:rPr>
+              </m:ctrlPr>
+            </m:naryPr>
+            <m:sub>
+              <m:r>
+                <w:rPr>
+                  <w:rFonts w:ascii="Cambria Math" w:hAnsi="Cambria Math"/>
+                </w:rPr>
+                <m:t>i=1</m:t>
+              </m:r>
+            </m:sub>
+            <m:sup>
+              <m:r>
+                <w:rPr>
+                  <w:rFonts w:ascii="Cambria Math" w:hAnsi="Cambria Math"/>
+                </w:rPr>
+                <m:t>C</m:t>
+              </m:r>
+            </m:sup>
+            <m:e>
+              <m:sSub>
+                <m:sSubPr>
+                  <m:ctrlPr>
+                    <w:rPr>
+                      <w:rFonts w:ascii="Cambria Math" w:hAnsi="Cambria Math"/>
+                      <w:i/>
+                    </w:rPr>
+                  </m:ctrlPr>
+                </m:sSubPr>
+                <m:e>
+                  <m:r>
+                    <w:rPr>
+                      <w:rFonts w:ascii="Cambria Math" w:hAnsi="Cambria Math"/>
+                    </w:rPr>
+                    <m:t>y</m:t>
+                  </m:r>
+                </m:e>
+                <m:sub>
+                  <m:r>
+                    <w:rPr>
+                      <w:rFonts w:ascii="Cambria Math" w:hAnsi="Cambria Math"/>
+                    </w:rPr>
+                    <m:t>i</m:t>
+                  </m:r>
+                </m:sub>
+              </m:sSub>
+            </m:e>
+          </m:nary>
+          <m:r>
+            <w:rPr>
+              <w:rFonts w:ascii="Cambria Math" w:hAnsi="Cambria Math"/>
+            </w:rPr>
+            <m:t>∙log(</m:t>
+          </m:r>
+          <m:sSub>
+            <m:sSubPr>
+              <m:ctrlPr>
+                <w:rPr>
+                  <w:rFonts w:ascii="Cambria Math" w:hAnsi="Cambria Math"/>
+                  <w:i/>
+                </w:rPr>
+              </m:ctrlPr>
+            </m:sSubPr>
+            <m:e>
+              <m:acc>
+                <m:accPr>
+                  <m:ctrlPr>
+                    <w:rPr>
+                      <w:rFonts w:ascii="Cambria Math" w:hAnsi="Cambria Math"/>
+                      <w:i/>
+                    </w:rPr>
+                  </m:ctrlPr>
+                </m:accPr>
+                <m:e>
+                  <m:r>
+                    <w:rPr>
+                      <w:rFonts w:ascii="Cambria Math" w:hAnsi="Cambria Math"/>
+                    </w:rPr>
+                    <m:t>y</m:t>
+                  </m:r>
+                </m:e>
+              </m:acc>
+            </m:e>
+            <m:sub>
+              <m:r>
+                <w:rPr>
+                  <w:rFonts w:ascii="Cambria Math" w:hAnsi="Cambria Math"/>
+                </w:rPr>
+                <m:t>i</m:t>
+              </m:r>
+            </m:sub>
+          </m:sSub>
+          <m:r>
+            <w:rPr>
+              <w:rFonts w:ascii="Cambria Math" w:hAnsi="Cambria Math"/>
+            </w:rPr>
+            <m:t>)</m:t>
+          </m:r>
+        </m:oMath>
+      </m:oMathPara>
+      <w:bookmarkEnd w:id="49"/>
+    </w:p>
+    <w:p>
+      <w:r>
+        <w:t>Where C is the number of classes (5 in our case</w:t>
+      </w:r>
+      <w:bookmarkStart w:id="50" w:name="_Hlk182585693"/>
+      <w:r>
+        <w:t xml:space="preserve">), </w:t>
+      </w:r>
+      <w:bookmarkStart w:id="51" w:name="_Hlk182585769"/>
+      <m:oMath>
+        <m:sSub>
+          <m:sSubPr>
+            <m:ctrlPr>
+              <w:rPr>
+                <w:rFonts w:ascii="Cambria Math" w:hAnsi="Cambria Math"/>
+                <w:i/>
+              </w:rPr>
+            </m:ctrlPr>
+          </m:sSubPr>
+          <m:e>
+            <m:r>
+              <w:rPr>
+                <w:rFonts w:ascii="Cambria Math" w:hAnsi="Cambria Math"/>
+              </w:rPr>
+              <m:t>y</m:t>
+            </m:r>
+          </m:e>
+          <m:sub>
+            <m:r>
+              <w:rPr>
+                <w:rFonts w:ascii="Cambria Math" w:hAnsi="Cambria Math"/>
+              </w:rPr>
+              <m:t>i</m:t>
+            </m:r>
+          </m:sub>
+        </m:sSub>
+      </m:oMath>
+      <w:bookmarkEnd w:id="50"/>
+      <w:bookmarkEnd w:id="51"/>
+      <w:r>
+        <w:t xml:space="preserve"> is the binary indicator (0 or 1) if class </w:t>
+      </w:r>
+      <w:r>
+        <w:rPr>
+          <w:i/>
+          <w:iCs/>
+        </w:rPr>
+        <w:t>i</w:t>
+      </w:r>
+      <w:r>
+        <w:t xml:space="preserve"> is the correct classification and </w:t>
+      </w:r>
+      <m:oMath>
+        <m:sSub>
+          <m:sSubPr>
+            <m:ctrlPr>
+              <w:rPr>
+                <w:rFonts w:ascii="Cambria Math" w:hAnsi="Cambria Math"/>
+                <w:i/>
+              </w:rPr>
+            </m:ctrlPr>
+          </m:sSubPr>
+          <m:e>
+            <m:acc>
+              <m:accPr>
+                <m:ctrlPr>
+                  <w:rPr>
+                    <w:rFonts w:ascii="Cambria Math" w:hAnsi="Cambria Math"/>
+                    <w:i/>
+                  </w:rPr>
+                </m:ctrlPr>
+              </m:accPr>
+              <m:e>
+                <m:r>
+                  <w:rPr>
+                    <w:rFonts w:ascii="Cambria Math" w:hAnsi="Cambria Math"/>
+                  </w:rPr>
+                  <m:t>y</m:t>
+                </m:r>
+              </m:e>
+            </m:acc>
+          </m:e>
+          <m:sub>
+            <m:r>
+              <w:rPr>
+                <w:rFonts w:ascii="Cambria Math" w:hAnsi="Cambria Math"/>
+              </w:rPr>
+              <m:t>i</m:t>
+            </m:r>
+          </m:sub>
+        </m:sSub>
+      </m:oMath>
+      <w:r>
+        <w:t xml:space="preserve"> is the predicted probability for class </w:t>
+      </w:r>
+      <w:r>
+        <w:rPr>
+          <w:i/>
+          <w:iCs/>
+        </w:rPr>
+        <w:t>i</w:t>
+      </w:r>
+      <w:r>
+        <w:t>.</w:t>
+      </w:r>
+    </w:p>
+    <w:p>
+      <w:pPr>
+        <w:ind w:firstLine="576"/>
+      </w:pPr>
     </w:p>
     <w:p>
       <w:pPr>
         <w:pStyle w:val="Heading2"/>
         <w:rPr>
           <w:rFonts w:ascii="Times New Roman" w:hAnsi="Times New Roman" w:cs="Times New Roman"/>
+          <w:b/>
+          <w:bCs/>
           <w:color w:val="auto"/>
           <w:sz w:val="28"/>
           <w:szCs w:val="28"/>
@@ -9041,6 +9347,8 @@
       <w:r>
         <w:rPr>
           <w:rFonts w:ascii="Times New Roman" w:hAnsi="Times New Roman" w:cs="Times New Roman"/>
+          <w:b/>
+          <w:bCs/>
           <w:color w:val="auto"/>
           <w:sz w:val="28"/>
           <w:szCs w:val="28"/>
@@ -9049,19 +9357,141 @@
       </w:r>
     </w:p>
     <w:p>
-      <w:bookmarkStart w:id="47" w:name="_Hlk182578204"/>
-      <w:r>
-        <w:t xml:space="preserve">FFNN – </w:t>
-      </w:r>
-      <w:r>
-        <w:rPr>
-          <w:b/>
-          <w:bCs/>
-        </w:rPr>
-        <w:t>1</w:t>
-      </w:r>
-      <w:r>
-        <w:t xml:space="preserve"> epoch with </w:t>
+      <w:pPr>
+        <w:rPr>
+          <w:b/>
+          <w:bCs/>
+          <w:sz w:val="28"/>
+          <w:szCs w:val="28"/>
+        </w:rPr>
+      </w:pPr>
+      <w:bookmarkStart w:id="52" w:name="_Hlk182578204"/>
+      <w:bookmarkStart w:id="53" w:name="_Hlk182579863"/>
+      <w:r>
+        <w:rPr>
+          <w:b/>
+          <w:bCs/>
+          <w:sz w:val="28"/>
+          <w:szCs w:val="28"/>
+        </w:rPr>
+        <w:t xml:space="preserve">3.2.1  </w:t>
+      </w:r>
+      <w:r>
+        <w:rPr>
+          <w:b/>
+          <w:bCs/>
+          <w:sz w:val="28"/>
+          <w:szCs w:val="28"/>
+        </w:rPr>
+        <w:t>FFNN</w:t>
+      </w:r>
+    </w:p>
+    <w:p>
+      <w:pPr>
+        <w:rPr>
+          <w:b/>
+          <w:bCs/>
+        </w:rPr>
+      </w:pPr>
+      <w:r>
+        <w:rPr>
+          <w:b/>
+          <w:bCs/>
+        </w:rPr>
+        <w:t>1 epoch with 10 hidden dimensions</w:t>
+      </w:r>
+      <w:r>
+        <w:rPr>
+          <w:b/>
+          <w:bCs/>
+        </w:rPr>
+        <w:t>:</w:t>
+      </w:r>
+    </w:p>
+    <w:p>
+      <w:pPr>
+        <w:rPr>
+          <w:b/>
+          <w:bCs/>
+        </w:rPr>
+      </w:pPr>
+      <w:r>
+        <w:t xml:space="preserve">Total training time (with validation): </w:t>
+      </w:r>
+      <w:r>
+        <w:rPr>
+          <w:b/>
+          <w:bCs/>
+        </w:rPr>
+        <w:t>6.8 seconds</w:t>
+      </w:r>
+    </w:p>
+    <w:bookmarkEnd w:id="52"/>
+    <w:p>
+      <w:r>
+        <w:t>epoch   train_acc       val_acc         train_loss      val_loss</w:t>
+      </w:r>
+    </w:p>
+    <w:p>
+      <w:r>
+        <w:t>1       0.3946          0.3150          1.4309          1.3024</w:t>
+      </w:r>
+    </w:p>
+    <w:p/>
+    <w:p>
+      <w:r>
+        <w:tab/>
+        <w:t>With 10 hidden dimensions and 1 epoch, the model reaches a training accuracy of 0.3946 and validation accuracy of 0.3150. Loss remains high, meaning limited learning capacity in a single pass. Compared to later models, this configuration lacks the complexity needed for better accuracy,</w:t>
+      </w:r>
+    </w:p>
+    <w:p/>
+    <w:p/>
+    <w:p/>
+    <w:p>
+      <w:pPr>
+        <w:rPr>
+          <w:b/>
+          <w:bCs/>
+        </w:rPr>
+      </w:pPr>
+      <w:r>
+        <w:rPr>
+          <w:b/>
+          <w:bCs/>
+        </w:rPr>
+        <w:t xml:space="preserve">1 epoch with </w:t>
+      </w:r>
+      <w:r>
+        <w:rPr>
+          <w:b/>
+          <w:bCs/>
+        </w:rPr>
+        <w:t>2</w:t>
+      </w:r>
+      <w:r>
+        <w:rPr>
+          <w:b/>
+          <w:bCs/>
+        </w:rPr>
+        <w:t>0 hidden dimensions</w:t>
+      </w:r>
+      <w:r>
+        <w:rPr>
+          <w:b/>
+          <w:bCs/>
+        </w:rPr>
+        <w:t>:</w:t>
+      </w:r>
+    </w:p>
+    <w:p>
+      <w:pPr>
+        <w:rPr>
+          <w:b/>
+          <w:bCs/>
+        </w:rPr>
+      </w:pPr>
+      <w:r>
+        <w:t xml:space="preserve">Total training time (with validation): </w:t>
       </w:r>
       <w:r>
         <w:rPr>
@@ -9071,19 +9501,71 @@
         <w:t>10</w:t>
       </w:r>
       <w:r>
-        <w:t xml:space="preserve"> hidden dimensions</w:t>
-      </w:r>
-      <w:r>
-        <w:t xml:space="preserve"> </w:t>
-      </w:r>
-    </w:p>
-    <w:p>
-      <w:pPr>
-        <w:rPr>
-          <w:b/>
-          <w:bCs/>
-        </w:rPr>
-      </w:pPr>
+        <w:rPr>
+          <w:b/>
+          <w:bCs/>
+        </w:rPr>
+        <w:t xml:space="preserve"> seconds</w:t>
+      </w:r>
+    </w:p>
+    <w:p>
+      <w:r>
+        <w:t>epoch   train_acc       val_acc         train_loss      val_loss</w:t>
+      </w:r>
+    </w:p>
+    <w:p>
+      <w:r>
+        <w:t>1       0.4122          0.5212          1.3040          1.3161</w:t>
+      </w:r>
+    </w:p>
+    <w:p/>
+    <w:p>
+      <w:r>
+        <w:tab/>
+        <w:t>Doubling the hidden dimensions to 20 improves accuracy – training accuracy reaches 0.4122 and validation accuracy</w:t>
+      </w:r>
+      <w:r>
+        <w:t xml:space="preserve"> jumps to</w:t>
+      </w:r>
+      <w:r>
+        <w:t xml:space="preserve"> 0.5212. </w:t>
+      </w:r>
+      <w:r>
+        <w:t>This means that a larger hidden layer better captures patters, although it takes more time (around 3.2 seconds more per epoch).</w:t>
+      </w:r>
+    </w:p>
+    <w:p/>
+    <w:p>
+      <w:pPr>
+        <w:rPr>
+          <w:b/>
+          <w:bCs/>
+        </w:rPr>
+      </w:pPr>
+      <w:r>
+        <w:rPr>
+          <w:b/>
+          <w:bCs/>
+        </w:rPr>
+        <w:t>5</w:t>
+      </w:r>
+      <w:r>
+        <w:rPr>
+          <w:b/>
+          <w:bCs/>
+        </w:rPr>
+        <w:t xml:space="preserve"> epochs with 5 hidden dimensions</w:t>
+      </w:r>
+      <w:r>
+        <w:rPr>
+          <w:b/>
+          <w:bCs/>
+        </w:rPr>
+        <w:t>:</w:t>
+      </w:r>
+    </w:p>
+    <w:p>
+      <w:bookmarkStart w:id="54" w:name="_Hlk182578383"/>
       <w:r>
         <w:t xml:space="preserve">Total training time (with validation): </w:t>
       </w:r>
@@ -9092,47 +9574,68 @@
           <w:b/>
           <w:bCs/>
         </w:rPr>
-        <w:t>6.8 seconds</w:t>
-      </w:r>
-    </w:p>
-    <w:bookmarkEnd w:id="47"/>
-    <w:p>
-      <w:r>
-        <w:t xml:space="preserve">epoch   train_acc       val_acc         </w:t>
-      </w:r>
-      <w:proofErr w:type="spellStart"/>
-      <w:r>
-        <w:t>train_loss</w:t>
-      </w:r>
-      <w:proofErr w:type="spellEnd"/>
-      <w:r>
-        <w:t xml:space="preserve">      </w:t>
-      </w:r>
-      <w:proofErr w:type="spellStart"/>
-      <w:r>
-        <w:t>val_loss</w:t>
-      </w:r>
-      <w:proofErr w:type="spellEnd"/>
-    </w:p>
-    <w:p>
-      <w:r>
-        <w:t>1       0.3946          0.3150          1.4309          1.3024</w:t>
+        <w:t>36.5</w:t>
+      </w:r>
+      <w:r>
+        <w:rPr>
+          <w:b/>
+          <w:bCs/>
+        </w:rPr>
+        <w:t xml:space="preserve"> seconds</w:t>
+      </w:r>
+    </w:p>
+    <w:bookmarkEnd w:id="54"/>
+    <w:p>
+      <w:r>
+        <w:t>epoch   train_acc       val_acc         train_loss      val_loss</w:t>
+      </w:r>
+    </w:p>
+    <w:p>
+      <w:r>
+        <w:t>1       0.3096          0.4537          1.2933          1.5037</w:t>
+      </w:r>
+    </w:p>
+    <w:p>
+      <w:r>
+        <w:t>2       0.4405          0.4313          1.7229          1.3693</w:t>
+      </w:r>
+    </w:p>
+    <w:p>
+      <w:r>
+        <w:t>3       0.4893          0.5637          1.2074          0.8814</w:t>
+      </w:r>
+    </w:p>
+    <w:p>
+      <w:r>
+        <w:t>4       0.5383          0.4838          1.0397          1.4532</w:t>
+      </w:r>
+    </w:p>
+    <w:p>
+      <w:r>
+        <w:t>5       0.5636          0.5475          1.0074          1.4572</w:t>
       </w:r>
     </w:p>
     <w:p/>
     <w:p>
       <w:r>
-        <w:t xml:space="preserve">FFNN – </w:t>
-      </w:r>
-      <w:r>
-        <w:rPr>
-          <w:b/>
-          <w:bCs/>
-        </w:rPr>
-        <w:t>1</w:t>
-      </w:r>
-      <w:r>
-        <w:t xml:space="preserve"> epoch with </w:t>
+        <w:tab/>
+        <w:t>Training for 5 epochs with 5 hidden dimensions improves accuracy – training peaks at 0.5635 (epoch 5) and validation peaks at 0.5637 (epoch 3). However, fluctuations in validation accuracy indicate potential overfitting. Compared to single-epoch models, multiple epochs improve learning, although low dimensions limit generalization.</w:t>
+      </w:r>
+    </w:p>
+    <w:p/>
+    <w:p>
+      <w:pPr>
+        <w:rPr>
+          <w:b/>
+          <w:bCs/>
+        </w:rPr>
+      </w:pPr>
+      <w:r>
+        <w:rPr>
+          <w:b/>
+          <w:bCs/>
+        </w:rPr>
+        <w:t xml:space="preserve">5 epochs with </w:t>
       </w:r>
       <w:r>
         <w:rPr>
@@ -9146,22 +9649,405 @@
           <w:b/>
           <w:bCs/>
         </w:rPr>
+        <w:t>0 hidden dimensions</w:t>
+      </w:r>
+      <w:r>
+        <w:rPr>
+          <w:b/>
+          <w:bCs/>
+        </w:rPr>
+        <w:t>:</w:t>
+      </w:r>
+    </w:p>
+    <w:p>
+      <w:r>
+        <w:t xml:space="preserve">Total training time (with validation): </w:t>
+      </w:r>
+      <w:r>
+        <w:rPr>
+          <w:b/>
+          <w:bCs/>
+        </w:rPr>
+        <w:t>59.1</w:t>
+      </w:r>
+      <w:r>
+        <w:rPr>
+          <w:b/>
+          <w:bCs/>
+        </w:rPr>
+        <w:t xml:space="preserve"> seconds</w:t>
+      </w:r>
+    </w:p>
+    <w:p>
+      <w:r>
+        <w:t>epoch   train_acc       val_acc         train_loss      val_loss</w:t>
+      </w:r>
+    </w:p>
+    <w:p>
+      <w:r>
+        <w:t>1       0.4122          0.5212          1.3040          1.3161</w:t>
+      </w:r>
+    </w:p>
+    <w:p>
+      <w:r>
+        <w:t>2       0.5091          0.4487          1.4770          1.1986</w:t>
+      </w:r>
+    </w:p>
+    <w:p>
+      <w:r>
+        <w:t>3       0.5454          0.5775          0.9599          1.0839</w:t>
+      </w:r>
+    </w:p>
+    <w:p>
+      <w:r>
+        <w:t>4       0.5734          0.5062          0.8694          1.1584</w:t>
+      </w:r>
+    </w:p>
+    <w:p>
+      <w:r>
+        <w:t>5       0.6024          0.6025          0.7730          1.0902</w:t>
+      </w:r>
+    </w:p>
+    <w:p/>
+    <w:p>
+      <w:pPr>
+        <w:ind w:firstLine="720"/>
+      </w:pPr>
+      <w:r>
+        <w:t>With 5 epochs and 20 hidden dimensions, the model performs best – 0.6024 training and 0.6025 validation accuracy at the last epoch. Validation loss stabilizes, but slight increases could be a hint of overfitting. Compared to prior models, this setup shows that both more epochs and higher hidden dimensions improve model learning.</w:t>
+      </w:r>
+    </w:p>
+    <w:bookmarkEnd w:id="53"/>
+    <w:p/>
+    <w:p>
+      <w:pPr>
+        <w:rPr>
+          <w:b/>
+          <w:bCs/>
+          <w:sz w:val="28"/>
+          <w:szCs w:val="28"/>
+        </w:rPr>
+      </w:pPr>
+      <w:bookmarkStart w:id="55" w:name="_Hlk182579280"/>
+      <w:r>
+        <w:rPr>
+          <w:b/>
+          <w:bCs/>
+          <w:sz w:val="28"/>
+          <w:szCs w:val="28"/>
+        </w:rPr>
+        <w:t xml:space="preserve">3.2.2  </w:t>
+      </w:r>
+      <w:r>
+        <w:rPr>
+          <w:b/>
+          <w:bCs/>
+          <w:sz w:val="28"/>
+          <w:szCs w:val="28"/>
+        </w:rPr>
+        <w:t xml:space="preserve">RNN </w:t>
+      </w:r>
+    </w:p>
+    <w:p>
+      <w:pPr>
+        <w:rPr>
+          <w:b/>
+          <w:bCs/>
+        </w:rPr>
+      </w:pPr>
+      <w:r>
+        <w:rPr>
+          <w:b/>
+          <w:bCs/>
+        </w:rPr>
+        <w:t>10 epochs with 32 hidden dimensions:</w:t>
+      </w:r>
+    </w:p>
+    <w:p>
+      <w:pPr>
+        <w:rPr>
+          <w:b/>
+          <w:bCs/>
+        </w:rPr>
+      </w:pPr>
+      <w:r>
+        <w:t>Total training time</w:t>
+      </w:r>
+      <w:r>
+        <w:t xml:space="preserve"> (with validation)</w:t>
+      </w:r>
+      <w:r>
+        <w:t xml:space="preserve">: </w:t>
+      </w:r>
+      <w:r>
+        <w:rPr>
+          <w:b/>
+          <w:bCs/>
+        </w:rPr>
+        <w:t>292.2</w:t>
+      </w:r>
+      <w:r>
+        <w:rPr>
+          <w:b/>
+          <w:bCs/>
+        </w:rPr>
+        <w:t xml:space="preserve"> seconds</w:t>
+      </w:r>
+    </w:p>
+    <w:p>
+      <w:r>
+        <w:t xml:space="preserve">Early stop: </w:t>
+      </w:r>
+      <w:r>
+        <w:rPr>
+          <w:b/>
+          <w:bCs/>
+        </w:rPr>
+        <w:t xml:space="preserve">epoch </w:t>
+      </w:r>
+      <w:r>
+        <w:rPr>
+          <w:b/>
+          <w:bCs/>
+        </w:rPr>
+        <w:t>9</w:t>
+      </w:r>
+      <w:r>
+        <w:t xml:space="preserve"> was the last </w:t>
+      </w:r>
+      <w:r>
+        <w:t>epoch.</w:t>
+      </w:r>
+    </w:p>
+    <w:p>
+      <w:r>
+        <w:t>epoch   train_acc       val_acc         train_loss      val_loss</w:t>
+      </w:r>
+    </w:p>
+    <w:p>
+      <w:r>
+        <w:t>1       0.2202          0.2213          1.5505          1.5505</w:t>
+      </w:r>
+    </w:p>
+    <w:p>
+      <w:r>
+        <w:t>2       0.2275          0.2137          1.5674          1.5674</w:t>
+      </w:r>
+    </w:p>
+    <w:p>
+      <w:r>
+        <w:t>3       0.2385          0.1913          1.5590          1.5590</w:t>
+      </w:r>
+    </w:p>
+    <w:p>
+      <w:r>
+        <w:lastRenderedPageBreak/>
+        <w:t>4       0.2384          0.2625          1.5887          1.5887</w:t>
+      </w:r>
+    </w:p>
+    <w:p>
+      <w:r>
+        <w:t>5       0.2344          0.1638          1.5449          1.5449</w:t>
+      </w:r>
+    </w:p>
+    <w:p>
+      <w:r>
+        <w:t>6       0.2406          0.2325          1.5609          1.5609</w:t>
+      </w:r>
+    </w:p>
+    <w:p>
+      <w:r>
+        <w:t>7       0.2271          0.2375          1.6722          1.6722</w:t>
+      </w:r>
+    </w:p>
+    <w:p>
+      <w:r>
+        <w:t>8       0.2343          0.3800          1.5950          1.5950</w:t>
+      </w:r>
+    </w:p>
+    <w:p>
+      <w:r>
+        <w:t>9       0.2348          0.2350          1.5936          1.5936</w:t>
+      </w:r>
+    </w:p>
+    <w:p>
+      <w:r>
+        <w:t>10      0.0000          0.0000          0.0000          0.0000</w:t>
+      </w:r>
+    </w:p>
+    <w:p/>
+    <w:p>
+      <w:r>
+        <w:tab/>
+        <w:t xml:space="preserve">Training the RNN for 10 epochs with 32 hidden dimensions caused an early stop at epoch 9, with moderate accuracy improvement but high fluctuation. Training accuracy pealed at 0.02406 and validation accuracy peaked at 0.3800 on epoch 8, indicating some learning but poor generalization. </w:t>
+      </w:r>
+    </w:p>
+    <w:p>
+      <w:pPr>
+        <w:ind w:firstLine="720"/>
+      </w:pPr>
+    </w:p>
+    <w:p>
+      <w:pPr>
+        <w:rPr>
+          <w:b/>
+          <w:bCs/>
+        </w:rPr>
+      </w:pPr>
+      <w:r>
+        <w:rPr>
+          <w:b/>
+          <w:bCs/>
+        </w:rPr>
+        <w:t>10</w:t>
+      </w:r>
+      <w:r>
+        <w:rPr>
+          <w:b/>
+          <w:bCs/>
+        </w:rPr>
+        <w:t xml:space="preserve"> epochs with </w:t>
+      </w:r>
+      <w:r>
+        <w:rPr>
+          <w:b/>
+          <w:bCs/>
+        </w:rPr>
+        <w:t>2</w:t>
+      </w:r>
+      <w:r>
+        <w:rPr>
+          <w:b/>
+          <w:bCs/>
+        </w:rPr>
         <w:t>0</w:t>
       </w:r>
       <w:r>
-        <w:t xml:space="preserve"> hidden dimensions </w:t>
-      </w:r>
-    </w:p>
-    <w:p>
-      <w:pPr>
-        <w:rPr>
-          <w:b/>
-          <w:bCs/>
-        </w:rPr>
-      </w:pPr>
-      <w:r>
-        <w:t xml:space="preserve">Total training time (with validation): </w:t>
-      </w:r>
+        <w:rPr>
+          <w:b/>
+          <w:bCs/>
+        </w:rPr>
+        <w:t xml:space="preserve"> hidden dimensions:</w:t>
+      </w:r>
+    </w:p>
+    <w:p>
+      <w:pPr>
+        <w:rPr>
+          <w:b/>
+          <w:bCs/>
+        </w:rPr>
+      </w:pPr>
+      <w:r>
+        <w:t>Total training time</w:t>
+      </w:r>
+      <w:r>
+        <w:t xml:space="preserve"> (with validation)</w:t>
+      </w:r>
+      <w:r>
+        <w:t xml:space="preserve">: </w:t>
+      </w:r>
+      <w:r>
+        <w:rPr>
+          <w:b/>
+          <w:bCs/>
+        </w:rPr>
+        <w:t>3</w:t>
+      </w:r>
+      <w:r>
+        <w:rPr>
+          <w:b/>
+          <w:bCs/>
+        </w:rPr>
+        <w:t>49.6</w:t>
+      </w:r>
+      <w:r>
+        <w:rPr>
+          <w:b/>
+          <w:bCs/>
+        </w:rPr>
+        <w:t xml:space="preserve"> seconds</w:t>
+      </w:r>
+    </w:p>
+    <w:p>
+      <w:r>
+        <w:t>No early stop</w:t>
+      </w:r>
+    </w:p>
+    <w:p>
+      <w:r>
+        <w:t>epoch   train_acc       val_acc         train_loss      val_loss</w:t>
+      </w:r>
+    </w:p>
+    <w:p>
+      <w:r>
+        <w:t>1       0.2447          0.2925          1.5997          1.5997</w:t>
+      </w:r>
+    </w:p>
+    <w:p>
+      <w:r>
+        <w:t>2       0.2517          0.2562          1.4653          1.4653</w:t>
+      </w:r>
+    </w:p>
+    <w:p>
+      <w:r>
+        <w:t>3       0.2517          0.2200          1.4992          1.4992</w:t>
+      </w:r>
+    </w:p>
+    <w:p>
+      <w:r>
+        <w:t>4       0.2652          0.2250          1.5286          1.5286</w:t>
+      </w:r>
+    </w:p>
+    <w:p>
+      <w:r>
+        <w:t>5       0.2662          0.2587          1.6432          1.6432</w:t>
+      </w:r>
+    </w:p>
+    <w:p>
+      <w:r>
+        <w:t>6       0.2694          0.2162          1.6273          1.6273</w:t>
+      </w:r>
+    </w:p>
+    <w:p>
+      <w:r>
+        <w:t>7       0.2610          0.3050          1.7699          1.7699</w:t>
+      </w:r>
+    </w:p>
+    <w:p>
+      <w:r>
+        <w:t>8       0.2552          0.2013          1.4674          1.4674</w:t>
+      </w:r>
+    </w:p>
+    <w:p>
+      <w:r>
+        <w:t>9       0.2663          0.2425          1.6716          1.6716</w:t>
+      </w:r>
+    </w:p>
+    <w:p>
+      <w:r>
+        <w:t>10      0.2731          0.3425          1.5201          1.5201</w:t>
+      </w:r>
+    </w:p>
+    <w:p/>
+    <w:p>
+      <w:r>
+        <w:tab/>
+        <w:t>With 20 dimensions, training accuracy improves steadily to 0.2731, with a validation accuracy reaching 0.3425 by epoch 10. Loss values fluctuate</w:t>
+      </w:r>
+      <w:r>
+        <w:t>, showing limited overfitting with modest generalization. Compared to the 32-dimension model, accuracy becomes more stable, even though training time increases. This suggests that fewer units allow a steadier leaning at the cost of lower convergence.</w:t>
+      </w:r>
+    </w:p>
+    <w:p/>
+    <w:p>
+      <w:pPr>
+        <w:rPr>
+          <w:b/>
+          <w:bCs/>
+        </w:rPr>
+      </w:pPr>
+      <w:bookmarkStart w:id="56" w:name="_Hlk182579800"/>
+      <w:bookmarkStart w:id="57" w:name="_Hlk182581914"/>
       <w:r>
         <w:rPr>
           <w:b/>
@@ -9174,36 +10060,145 @@
           <w:b/>
           <w:bCs/>
         </w:rPr>
+        <w:t xml:space="preserve"> epochs with </w:t>
+      </w:r>
+      <w:r>
+        <w:rPr>
+          <w:b/>
+          <w:bCs/>
+        </w:rPr>
+        <w:t>5</w:t>
+      </w:r>
+      <w:r>
+        <w:rPr>
+          <w:b/>
+          <w:bCs/>
+        </w:rPr>
+        <w:t>0</w:t>
+      </w:r>
+      <w:r>
+        <w:rPr>
+          <w:b/>
+          <w:bCs/>
+        </w:rPr>
+        <w:t xml:space="preserve"> hidden dimensions:</w:t>
+      </w:r>
+    </w:p>
+    <w:p>
+      <w:pPr>
+        <w:rPr>
+          <w:b/>
+          <w:bCs/>
+        </w:rPr>
+      </w:pPr>
+      <w:r>
+        <w:t>Total training time</w:t>
+      </w:r>
+      <w:r>
+        <w:t xml:space="preserve"> (with validation)</w:t>
+      </w:r>
+      <w:r>
+        <w:t xml:space="preserve">: </w:t>
+      </w:r>
+      <w:r>
+        <w:rPr>
+          <w:b/>
+          <w:bCs/>
+        </w:rPr>
+        <w:t>185.1</w:t>
+      </w:r>
+      <w:r>
+        <w:rPr>
+          <w:b/>
+          <w:bCs/>
+        </w:rPr>
         <w:t xml:space="preserve"> seconds</w:t>
       </w:r>
     </w:p>
     <w:p>
-      <w:r>
-        <w:t xml:space="preserve">epoch   train_acc       val_acc         </w:t>
-      </w:r>
-      <w:proofErr w:type="spellStart"/>
-      <w:r>
-        <w:t>train_loss</w:t>
-      </w:r>
-      <w:proofErr w:type="spellEnd"/>
-      <w:r>
-        <w:t xml:space="preserve">      </w:t>
-      </w:r>
-      <w:proofErr w:type="spellStart"/>
-      <w:r>
-        <w:t>val_loss</w:t>
-      </w:r>
-      <w:proofErr w:type="spellEnd"/>
-    </w:p>
-    <w:p>
-      <w:r>
-        <w:t>1       0.4122          0.5212          1.3040          1.3161</w:t>
+      <w:bookmarkStart w:id="58" w:name="_Hlk182584634"/>
+      <w:bookmarkEnd w:id="56"/>
+      <w:r>
+        <w:t xml:space="preserve">Early stop: </w:t>
+      </w:r>
+      <w:r>
+        <w:rPr>
+          <w:b/>
+          <w:bCs/>
+        </w:rPr>
+        <w:t xml:space="preserve">epoch </w:t>
+      </w:r>
+      <w:r>
+        <w:rPr>
+          <w:b/>
+          <w:bCs/>
+        </w:rPr>
+        <w:t>6</w:t>
+      </w:r>
+      <w:r>
+        <w:t xml:space="preserve"> was the last </w:t>
+      </w:r>
+      <w:r>
+        <w:t>epoch.</w:t>
+      </w:r>
+    </w:p>
+    <w:bookmarkEnd w:id="57"/>
+    <w:bookmarkEnd w:id="58"/>
+    <w:p>
+      <w:r>
+        <w:t>epoch   train_acc       val_acc         train_loss      val_loss</w:t>
+      </w:r>
+    </w:p>
+    <w:p>
+      <w:r>
+        <w:t>1       0.2176          0.1425          1.6318          1.6318</w:t>
+      </w:r>
+    </w:p>
+    <w:p>
+      <w:r>
+        <w:t>2       0.2396          0.3450          1.6746          1.6746</w:t>
+      </w:r>
+    </w:p>
+    <w:p>
+      <w:r>
+        <w:t>3       0.2312          0.2188          1.4959          1.4959</w:t>
+      </w:r>
+    </w:p>
+    <w:p>
+      <w:r>
+        <w:t>4       0.2294          0.2325          1.7293          1.7293</w:t>
+      </w:r>
+    </w:p>
+    <w:p>
+      <w:r>
+        <w:t>5       0.2299          0.1375          1.6562          1.6562</w:t>
+      </w:r>
+    </w:p>
+    <w:p>
+      <w:r>
+        <w:t>6       0.0000          0.0000          0.0000          0.0000</w:t>
       </w:r>
     </w:p>
     <w:p/>
     <w:p>
       <w:r>
-        <w:t xml:space="preserve">FFNN – </w:t>
+        <w:lastRenderedPageBreak/>
+        <w:tab/>
+        <w:t>Increasing the hidden dimensions to 50 caused the model to top after epoch 5, achieving the highest validation accuracy of 0.3450 at epoch 2. Loss values fluctuate widely, which indicates inconsistent learning. Compared to the previous models, 50 dimensions seems to increase instability, meaning that the optimal number may be lower.</w:t>
+      </w:r>
+    </w:p>
+    <w:p/>
+    <w:p>
+      <w:bookmarkStart w:id="59" w:name="_Hlk182579824"/>
+      <w:r>
+        <w:rPr>
+          <w:b/>
+          <w:bCs/>
+        </w:rPr>
+        <w:t>10</w:t>
+      </w:r>
+      <w:r>
+        <w:t xml:space="preserve"> epochs with </w:t>
       </w:r>
       <w:r>
         <w:rPr>
@@ -9213,6 +10208,135 @@
         <w:t>5</w:t>
       </w:r>
       <w:r>
+        <w:t xml:space="preserve"> hidden dimensions:</w:t>
+      </w:r>
+    </w:p>
+    <w:p>
+      <w:pPr>
+        <w:rPr>
+          <w:b/>
+          <w:bCs/>
+        </w:rPr>
+      </w:pPr>
+      <w:r>
+        <w:t>Total training time</w:t>
+      </w:r>
+      <w:r>
+        <w:t xml:space="preserve"> (with validation)</w:t>
+      </w:r>
+      <w:r>
+        <w:t xml:space="preserve">: </w:t>
+      </w:r>
+      <w:r>
+        <w:rPr>
+          <w:b/>
+          <w:bCs/>
+        </w:rPr>
+        <w:t>204</w:t>
+      </w:r>
+      <w:r>
+        <w:rPr>
+          <w:b/>
+          <w:bCs/>
+        </w:rPr>
+        <w:t xml:space="preserve"> seconds</w:t>
+      </w:r>
+    </w:p>
+    <w:p>
+      <w:bookmarkStart w:id="60" w:name="_Hlk182585100"/>
+      <w:r>
+        <w:t xml:space="preserve">Early stop: </w:t>
+      </w:r>
+      <w:r>
+        <w:rPr>
+          <w:b/>
+          <w:bCs/>
+        </w:rPr>
+        <w:t xml:space="preserve">epoch </w:t>
+      </w:r>
+      <w:r>
+        <w:rPr>
+          <w:b/>
+          <w:bCs/>
+        </w:rPr>
+        <w:t>6</w:t>
+      </w:r>
+      <w:r>
+        <w:t xml:space="preserve"> was the last epoch.</w:t>
+      </w:r>
+    </w:p>
+    <w:bookmarkEnd w:id="60"/>
+    <w:p>
+      <w:r>
+        <w:t>epoch   train_acc       val_acc         train_loss      val_loss</w:t>
+      </w:r>
+    </w:p>
+    <w:p>
+      <w:r>
+        <w:t>1       0.2531          0.1525          1.6523          1.6523</w:t>
+      </w:r>
+    </w:p>
+    <w:p>
+      <w:r>
+        <w:t>2       0.2536          0.1537          1.5233          1.5233</w:t>
+      </w:r>
+    </w:p>
+    <w:p>
+      <w:r>
+        <w:t>3       0.2619          0.1787          1.6382          1.6382</w:t>
+      </w:r>
+    </w:p>
+    <w:p>
+      <w:r>
+        <w:t>4       0.2557          0.0887          1.6325          1.6325</w:t>
+      </w:r>
+    </w:p>
+    <w:p>
+      <w:r>
+        <w:t>5       0.2637          0.1825          1.4195          1.4195</w:t>
+      </w:r>
+    </w:p>
+    <w:p>
+      <w:r>
+        <w:t>6       0.3013          0.0013          1.6739          1.6739</w:t>
+      </w:r>
+    </w:p>
+    <w:p>
+      <w:r>
+        <w:t>7       0.0000          0.0000          0.0000          0.0000</w:t>
+      </w:r>
+    </w:p>
+    <w:p/>
+    <w:p>
+      <w:pPr>
+        <w:ind w:firstLine="720"/>
+      </w:pPr>
+      <w:r>
+        <w:t>Using 5 hidden dimensions results in a low accuracy, with training and validation peaking at 0.3013 (epoch 6) and 0.1825 (epoch</w:t>
+      </w:r>
+      <w:r>
+        <w:t xml:space="preserve"> 5)</w:t>
+      </w:r>
+      <w:r>
+        <w:t xml:space="preserve"> respectively</w:t>
+      </w:r>
+      <w:r>
+        <w:t>. The big difference in training and validation accuracy on epoch 6 also suggests extreme overfitting. Compared to models with more hidden dimensions, this model’s low accuracy reflects a lack of capacity for pattern recognition.</w:t>
+      </w:r>
+    </w:p>
+    <w:p/>
+    <w:p>
+      <w:r>
+        <w:t xml:space="preserve">RNN – </w:t>
+      </w:r>
+      <w:r>
+        <w:rPr>
+          <w:b/>
+          <w:bCs/>
+        </w:rPr>
+        <w:t>10</w:t>
+      </w:r>
+      <w:r>
         <w:t xml:space="preserve"> epochs with </w:t>
       </w:r>
       <w:r>
@@ -9220,26 +10344,34 @@
           <w:b/>
           <w:bCs/>
         </w:rPr>
-        <w:t>5</w:t>
-      </w:r>
-      <w:r>
-        <w:t xml:space="preserve"> hidden dimensions</w:t>
-      </w:r>
-      <w:r>
-        <w:t xml:space="preserve"> </w:t>
-      </w:r>
-    </w:p>
-    <w:p>
-      <w:bookmarkStart w:id="48" w:name="_Hlk182578383"/>
-      <w:r>
-        <w:t xml:space="preserve">Total training time (with validation): </w:t>
-      </w:r>
-      <w:r>
-        <w:rPr>
-          <w:b/>
-          <w:bCs/>
-        </w:rPr>
-        <w:t>36.5</w:t>
+        <w:t xml:space="preserve">100 </w:t>
+      </w:r>
+      <w:r>
+        <w:t>hidden dimensions:</w:t>
+      </w:r>
+    </w:p>
+    <w:p>
+      <w:pPr>
+        <w:rPr>
+          <w:b/>
+          <w:bCs/>
+        </w:rPr>
+      </w:pPr>
+      <w:r>
+        <w:t>Total training time</w:t>
+      </w:r>
+      <w:r>
+        <w:t xml:space="preserve"> (with validation)</w:t>
+      </w:r>
+      <w:r>
+        <w:t xml:space="preserve">: </w:t>
+      </w:r>
+      <w:r>
+        <w:rPr>
+          <w:b/>
+          <w:bCs/>
+        </w:rPr>
+        <w:t>136.7</w:t>
       </w:r>
       <w:r>
         <w:rPr>
@@ -9249,186 +10381,65 @@
         <w:t xml:space="preserve"> seconds</w:t>
       </w:r>
     </w:p>
-    <w:bookmarkEnd w:id="48"/>
-    <w:p>
-      <w:r>
-        <w:t xml:space="preserve">epoch   train_acc       val_acc         </w:t>
-      </w:r>
-      <w:proofErr w:type="spellStart"/>
-      <w:r>
-        <w:t>train_loss</w:t>
-      </w:r>
-      <w:proofErr w:type="spellEnd"/>
-      <w:r>
-        <w:t xml:space="preserve">      </w:t>
-      </w:r>
-      <w:proofErr w:type="spellStart"/>
-      <w:r>
-        <w:t>val_loss</w:t>
-      </w:r>
-      <w:proofErr w:type="spellEnd"/>
-    </w:p>
-    <w:p>
-      <w:r>
-        <w:t>1       0.3096          0.4537          1.2933          1.5037</w:t>
-      </w:r>
-    </w:p>
-    <w:p>
-      <w:r>
-        <w:t>2       0.4405          0.4313          1.7229          1.3693</w:t>
-      </w:r>
-    </w:p>
-    <w:p>
-      <w:r>
-        <w:t>3       0.4893          0.5637          1.2074          0.8814</w:t>
-      </w:r>
-    </w:p>
-    <w:p>
-      <w:r>
-        <w:t>4       0.5383          0.4838          1.0397          1.4532</w:t>
-      </w:r>
-    </w:p>
-    <w:p>
-      <w:r>
-        <w:t>5       0.5636          0.5475          1.0074          1.4572</w:t>
-      </w:r>
-    </w:p>
-    <w:p/>
-    <w:p>
-      <w:r>
-        <w:t xml:space="preserve">FFNN – </w:t>
-      </w:r>
-      <w:r>
-        <w:rPr>
-          <w:b/>
-          <w:bCs/>
-        </w:rPr>
-        <w:t>5</w:t>
-      </w:r>
-      <w:r>
-        <w:t xml:space="preserve"> epochs with </w:t>
-      </w:r>
-      <w:r>
-        <w:rPr>
-          <w:b/>
-          <w:bCs/>
-        </w:rPr>
-        <w:t>2</w:t>
-      </w:r>
-      <w:r>
-        <w:rPr>
-          <w:b/>
-          <w:bCs/>
-        </w:rPr>
-        <w:t>0</w:t>
-      </w:r>
-      <w:r>
-        <w:t xml:space="preserve"> hidden dimensions</w:t>
-      </w:r>
-    </w:p>
-    <w:p>
-      <w:r>
-        <w:t xml:space="preserve">Total training time (with validation): </w:t>
-      </w:r>
-      <w:r>
-        <w:rPr>
-          <w:b/>
-          <w:bCs/>
-        </w:rPr>
-        <w:t>59.1</w:t>
-      </w:r>
-      <w:r>
-        <w:rPr>
-          <w:b/>
-          <w:bCs/>
-        </w:rPr>
-        <w:t xml:space="preserve"> seconds</w:t>
-      </w:r>
-    </w:p>
-    <w:p/>
-    <w:p>
-      <w:r>
-        <w:lastRenderedPageBreak/>
-        <w:t xml:space="preserve">epoch   train_acc       val_acc         </w:t>
-      </w:r>
-      <w:proofErr w:type="spellStart"/>
-      <w:r>
-        <w:t>train_loss</w:t>
-      </w:r>
-      <w:proofErr w:type="spellEnd"/>
-      <w:r>
-        <w:t xml:space="preserve">      </w:t>
-      </w:r>
-      <w:proofErr w:type="spellStart"/>
-      <w:r>
-        <w:t>val_loss</w:t>
-      </w:r>
-      <w:proofErr w:type="spellEnd"/>
-    </w:p>
-    <w:p>
-      <w:r>
-        <w:t>1       0.4122          0.5212          1.3040          1.3161</w:t>
-      </w:r>
-    </w:p>
-    <w:p>
-      <w:r>
-        <w:t>2       0.5091          0.4487          1.4770          1.1986</w:t>
-      </w:r>
-    </w:p>
-    <w:p>
-      <w:r>
-        <w:t>3       0.5454          0.5775          0.9599          1.0839</w:t>
-      </w:r>
-    </w:p>
-    <w:p>
-      <w:r>
-        <w:t>4       0.5734          0.5062          0.8694          1.1584</w:t>
-      </w:r>
-    </w:p>
-    <w:p>
-      <w:r>
-        <w:t>5       0.6024          0.6025          0.7730          1.0902</w:t>
-      </w:r>
-    </w:p>
-    <w:p>
-      <w:pPr>
-        <w:pStyle w:val="Heading1"/>
-        <w:rPr>
-          <w:rFonts w:ascii="Times New Roman" w:hAnsi="Times New Roman" w:cs="Times New Roman"/>
-          <w:color w:val="auto"/>
-          <w:sz w:val="36"/>
-          <w:szCs w:val="36"/>
-        </w:rPr>
-      </w:pPr>
-      <w:r>
-        <w:rPr>
-          <w:rFonts w:ascii="Times New Roman" w:hAnsi="Times New Roman" w:cs="Times New Roman"/>
-          <w:color w:val="auto"/>
-          <w:sz w:val="36"/>
-          <w:szCs w:val="36"/>
-        </w:rPr>
-        <w:t>Analysis (bonus: 10 pt)</w:t>
-      </w:r>
-    </w:p>
-    <w:p>
-      <w:pPr>
-        <w:pStyle w:val="Heading1"/>
-        <w:rPr>
-          <w:rFonts w:ascii="Times New Roman" w:hAnsi="Times New Roman" w:cs="Times New Roman"/>
-          <w:color w:val="auto"/>
-          <w:sz w:val="36"/>
-          <w:szCs w:val="36"/>
-        </w:rPr>
-      </w:pPr>
-      <w:r>
-        <w:rPr>
-          <w:rFonts w:ascii="Times New Roman" w:hAnsi="Times New Roman" w:cs="Times New Roman"/>
-          <w:color w:val="auto"/>
-          <w:sz w:val="36"/>
-          <w:szCs w:val="36"/>
-        </w:rPr>
-        <w:t>Conclusion and Other (bonus: 5 pt)</w:t>
-      </w:r>
+    <w:p>
+      <w:r>
+        <w:t xml:space="preserve">Early stop: </w:t>
+      </w:r>
+      <w:r>
+        <w:rPr>
+          <w:b/>
+          <w:bCs/>
+        </w:rPr>
+        <w:t xml:space="preserve">epoch </w:t>
+      </w:r>
+      <w:r>
+        <w:rPr>
+          <w:b/>
+          <w:bCs/>
+        </w:rPr>
+        <w:t>3</w:t>
+      </w:r>
+      <w:r>
+        <w:t xml:space="preserve"> was the last epoch.</w:t>
+      </w:r>
+    </w:p>
+    <w:p>
+      <w:r>
+        <w:t>epoch   train_acc       val_acc         train_loss      val_loss</w:t>
+      </w:r>
+    </w:p>
+    <w:p>
+      <w:r>
+        <w:t>1       0.2117          0.1150          1.6706          1.6706</w:t>
+      </w:r>
+    </w:p>
+    <w:p>
+      <w:r>
+        <w:t>2       0.2278          0.2900          1.9196          1.9196</w:t>
+      </w:r>
+    </w:p>
+    <w:p>
+      <w:r>
+        <w:t>3       0.2324          0.1062          1.5170          1.5170</w:t>
+      </w:r>
+    </w:p>
+    <w:p>
+      <w:r>
+        <w:t>4       0.0000          0.0000          0.0000          0.0000</w:t>
+      </w:r>
+    </w:p>
+    <w:p>
+      <w:r>
+        <w:tab/>
+      </w:r>
+    </w:p>
+    <w:p>
+      <w:r>
+        <w:tab/>
+        <w:t>With 100 hidden dimensions, training accuracy remains low with a peak of 0.2324. Validation accuracy peaks at 0.2900 on epoch 3, which drops significantly on the next epoch. Compared to previous models, very high dimensions in this setup likely cause overfitting and poor generalization.</w:t>
+      </w:r>
+      <w:bookmarkEnd w:id="55"/>
+      <w:bookmarkEnd w:id="59"/>
     </w:p>
     <w:sectPr>
       <w:pgSz w:w="12240" w:h="15840"/>
@@ -11032,7 +12043,7 @@
   <w:style w:type="paragraph" w:default="1" w:styleId="Normal">
     <w:name w:val="Normal"/>
     <w:qFormat/>
-    <w:rsid w:val="006C66BC"/>
+    <w:rsid w:val="008B3A11"/>
     <w:rPr>
       <w:rFonts w:ascii="Times New Roman" w:eastAsia="Times New Roman" w:hAnsi="Times New Roman" w:cs="Times New Roman"/>
       <w:kern w:val="0"/>

</xml_diff>